<commit_message>
product backlog's user story and status modified
</commit_message>
<xml_diff>
--- a/Backlogs/product Backlog.docx
+++ b/Backlogs/product Backlog.docx
@@ -8,6 +8,12 @@
           <w:sz w:val="28"/>
         </w:rPr>
       </w:pPr>
+      <w:r>
+        <w:rPr>
+          <w:sz w:val="28"/>
+        </w:rPr>
+        <w:t xml:space="preserve"> </w:t>
+      </w:r>
       <w:r>
         <w:rPr>
           <w:sz w:val="28"/>
@@ -179,7 +185,7 @@
           </w:tcPr>
           <w:p>
             <w:r>
-              <w:t>To be started</w:t>
+              <w:t>In Progress</w:t>
             </w:r>
           </w:p>
         </w:tc>
@@ -251,7 +257,7 @@
           </w:tcPr>
           <w:p>
             <w:r>
-              <w:t>To be started</w:t>
+              <w:t>Done</w:t>
             </w:r>
           </w:p>
         </w:tc>
@@ -323,8 +329,10 @@
           </w:tcPr>
           <w:p>
             <w:r>
-              <w:t>To be started</w:t>
-            </w:r>
+              <w:t>In Progress</w:t>
+            </w:r>
+            <w:bookmarkStart w:id="0" w:name="_GoBack"/>
+            <w:bookmarkEnd w:id="0"/>
           </w:p>
         </w:tc>
       </w:tr>
@@ -750,8 +758,6 @@
             <w:r>
               <w:t>5</w:t>
             </w:r>
-            <w:bookmarkStart w:id="0" w:name="_GoBack"/>
-            <w:bookmarkEnd w:id="0"/>
           </w:p>
         </w:tc>
         <w:tc>
@@ -792,17 +798,17 @@
           </w:tcPr>
           <w:p>
             <w:r>
-              <w:t>Make a form</w:t>
-            </w:r>
-          </w:p>
-        </w:tc>
-        <w:tc>
-          <w:tcPr>
-            <w:tcW w:w="1336" w:type="dxa"/>
-          </w:tcPr>
-          <w:p>
-            <w:r>
-              <w:t>I can store my id and password</w:t>
+              <w:t>Add category list</w:t>
+            </w:r>
+          </w:p>
+        </w:tc>
+        <w:tc>
+          <w:tcPr>
+            <w:tcW w:w="1336" w:type="dxa"/>
+          </w:tcPr>
+          <w:p>
+            <w:r>
+              <w:t xml:space="preserve">I can add videos </w:t>
             </w:r>
           </w:p>
         </w:tc>

</xml_diff>

<commit_message>
user story and sprint backlog modified again
</commit_message>
<xml_diff>
--- a/Backlogs/product Backlog.docx
+++ b/Backlogs/product Backlog.docx
@@ -145,47 +145,56 @@
           </w:tcPr>
           <w:p>
             <w:r>
-              <w:t>View the tutorial category list</w:t>
-            </w:r>
-          </w:p>
-        </w:tc>
-        <w:tc>
-          <w:tcPr>
-            <w:tcW w:w="1336" w:type="dxa"/>
-          </w:tcPr>
-          <w:p>
-            <w:r>
-              <w:t>I don’t have to search video here &amp; there</w:t>
-            </w:r>
-          </w:p>
-        </w:tc>
-        <w:tc>
-          <w:tcPr>
-            <w:tcW w:w="1336" w:type="dxa"/>
-          </w:tcPr>
-          <w:p>
-            <w:r>
-              <w:t>4</w:t>
-            </w:r>
-          </w:p>
-        </w:tc>
-        <w:tc>
-          <w:tcPr>
-            <w:tcW w:w="1336" w:type="dxa"/>
-          </w:tcPr>
-          <w:p>
-            <w:r>
-              <w:t>2</w:t>
-            </w:r>
-          </w:p>
-        </w:tc>
-        <w:tc>
-          <w:tcPr>
-            <w:tcW w:w="1336" w:type="dxa"/>
-          </w:tcPr>
-          <w:p>
-            <w:r>
-              <w:t>In Progress</w:t>
+              <w:t>Enter the website</w:t>
+            </w:r>
+          </w:p>
+        </w:tc>
+        <w:tc>
+          <w:tcPr>
+            <w:tcW w:w="1336" w:type="dxa"/>
+          </w:tcPr>
+          <w:p>
+            <w:r>
+              <w:t xml:space="preserve">I </w:t>
+            </w:r>
+            <w:r>
+              <w:t xml:space="preserve">can view homepage &amp; </w:t>
+            </w:r>
+            <w:r>
+              <w:t>signup</w:t>
+            </w:r>
+            <w:r>
+              <w:t xml:space="preserve"> there</w:t>
+            </w:r>
+          </w:p>
+        </w:tc>
+        <w:tc>
+          <w:tcPr>
+            <w:tcW w:w="1336" w:type="dxa"/>
+          </w:tcPr>
+          <w:p>
+            <w:r>
+              <w:t>1</w:t>
+            </w:r>
+          </w:p>
+        </w:tc>
+        <w:tc>
+          <w:tcPr>
+            <w:tcW w:w="1336" w:type="dxa"/>
+          </w:tcPr>
+          <w:p>
+            <w:r>
+              <w:t>1</w:t>
+            </w:r>
+          </w:p>
+        </w:tc>
+        <w:tc>
+          <w:tcPr>
+            <w:tcW w:w="1336" w:type="dxa"/>
+          </w:tcPr>
+          <w:p>
+            <w:r>
+              <w:t>Done</w:t>
             </w:r>
           </w:p>
         </w:tc>
@@ -247,7 +256,7 @@
           </w:tcPr>
           <w:p>
             <w:r>
-              <w:t>1</w:t>
+              <w:t>2</w:t>
             </w:r>
           </w:p>
         </w:tc>
@@ -319,6 +328,68 @@
           </w:tcPr>
           <w:p>
             <w:r>
+              <w:t>2</w:t>
+            </w:r>
+          </w:p>
+        </w:tc>
+        <w:tc>
+          <w:tcPr>
+            <w:tcW w:w="1336" w:type="dxa"/>
+          </w:tcPr>
+          <w:p>
+            <w:r>
+              <w:t>Done</w:t>
+            </w:r>
+          </w:p>
+        </w:tc>
+      </w:tr>
+      <w:tr>
+        <w:tc>
+          <w:tcPr>
+            <w:tcW w:w="1335" w:type="dxa"/>
+          </w:tcPr>
+          <w:p>
+            <w:r>
+              <w:t>4</w:t>
+            </w:r>
+          </w:p>
+        </w:tc>
+        <w:tc>
+          <w:tcPr>
+            <w:tcW w:w="1335" w:type="dxa"/>
+          </w:tcPr>
+          <w:p>
+            <w:r>
+              <w:t>Admin</w:t>
+            </w:r>
+          </w:p>
+        </w:tc>
+        <w:tc>
+          <w:tcPr>
+            <w:tcW w:w="1336" w:type="dxa"/>
+          </w:tcPr>
+          <w:p>
+            <w:r>
+              <w:t xml:space="preserve">View header and footer </w:t>
+            </w:r>
+          </w:p>
+        </w:tc>
+        <w:tc>
+          <w:tcPr>
+            <w:tcW w:w="1336" w:type="dxa"/>
+          </w:tcPr>
+          <w:p>
+            <w:r>
+              <w:t>I can view website details there</w:t>
+            </w:r>
+          </w:p>
+        </w:tc>
+        <w:tc>
+          <w:tcPr>
+            <w:tcW w:w="1336" w:type="dxa"/>
+          </w:tcPr>
+          <w:p>
+            <w:r>
               <w:t>1</w:t>
             </w:r>
           </w:p>
@@ -329,7 +400,17 @@
           </w:tcPr>
           <w:p>
             <w:r>
-              <w:t>In Progress</w:t>
+              <w:t>3</w:t>
+            </w:r>
+          </w:p>
+        </w:tc>
+        <w:tc>
+          <w:tcPr>
+            <w:tcW w:w="1336" w:type="dxa"/>
+          </w:tcPr>
+          <w:p>
+            <w:r>
+              <w:t>In progress</w:t>
             </w:r>
             <w:bookmarkStart w:id="0" w:name="_GoBack"/>
             <w:bookmarkEnd w:id="0"/>
@@ -343,37 +424,61 @@
           </w:tcPr>
           <w:p>
             <w:r>
-              <w:t>4</w:t>
-            </w:r>
-          </w:p>
-        </w:tc>
-        <w:tc>
-          <w:tcPr>
-            <w:tcW w:w="1335" w:type="dxa"/>
-          </w:tcPr>
-          <w:p>
-            <w:r>
-              <w:t xml:space="preserve">User </w:t>
-            </w:r>
-          </w:p>
-        </w:tc>
-        <w:tc>
-          <w:tcPr>
-            <w:tcW w:w="1336" w:type="dxa"/>
-          </w:tcPr>
-          <w:p>
-            <w:r>
-              <w:t>add video category</w:t>
-            </w:r>
-          </w:p>
-        </w:tc>
-        <w:tc>
-          <w:tcPr>
-            <w:tcW w:w="1336" w:type="dxa"/>
-          </w:tcPr>
-          <w:p>
-            <w:r>
-              <w:t>I can add video there</w:t>
+              <w:t>5</w:t>
+            </w:r>
+          </w:p>
+        </w:tc>
+        <w:tc>
+          <w:tcPr>
+            <w:tcW w:w="1335" w:type="dxa"/>
+          </w:tcPr>
+          <w:p>
+            <w:r>
+              <w:t>Admin</w:t>
+            </w:r>
+          </w:p>
+        </w:tc>
+        <w:tc>
+          <w:tcPr>
+            <w:tcW w:w="1336" w:type="dxa"/>
+          </w:tcPr>
+          <w:p>
+            <w:r>
+              <w:t xml:space="preserve">View </w:t>
+            </w:r>
+            <w:r>
+              <w:t xml:space="preserve">all the list in my top </w:t>
+            </w:r>
+            <w:proofErr w:type="spellStart"/>
+            <w:r>
+              <w:t>nav</w:t>
+            </w:r>
+            <w:r>
+              <w:t>bar</w:t>
+            </w:r>
+            <w:proofErr w:type="spellEnd"/>
+            <w:r>
+              <w:t xml:space="preserve"> and sidebar</w:t>
+            </w:r>
+          </w:p>
+        </w:tc>
+        <w:tc>
+          <w:tcPr>
+            <w:tcW w:w="1336" w:type="dxa"/>
+          </w:tcPr>
+          <w:p>
+            <w:r>
+              <w:t>I can get all the list in organize way.</w:t>
+            </w:r>
+          </w:p>
+        </w:tc>
+        <w:tc>
+          <w:tcPr>
+            <w:tcW w:w="1336" w:type="dxa"/>
+          </w:tcPr>
+          <w:p>
+            <w:r>
+              <w:t>2</w:t>
             </w:r>
           </w:p>
         </w:tc>
@@ -393,17 +498,7 @@
           </w:tcPr>
           <w:p>
             <w:r>
-              <w:t>2</w:t>
-            </w:r>
-          </w:p>
-        </w:tc>
-        <w:tc>
-          <w:tcPr>
-            <w:tcW w:w="1336" w:type="dxa"/>
-          </w:tcPr>
-          <w:p>
-            <w:r>
-              <w:t>To be started</w:t>
+              <w:t>In progress</w:t>
             </w:r>
           </w:p>
         </w:tc>
@@ -415,7 +510,7 @@
           </w:tcPr>
           <w:p>
             <w:r>
-              <w:t>5</w:t>
+              <w:t>6</w:t>
             </w:r>
           </w:p>
         </w:tc>
@@ -435,40 +530,37 @@
           </w:tcPr>
           <w:p>
             <w:r>
-              <w:t>create a panel</w:t>
-            </w:r>
-          </w:p>
-        </w:tc>
-        <w:tc>
-          <w:tcPr>
-            <w:tcW w:w="1336" w:type="dxa"/>
-          </w:tcPr>
-          <w:p>
-            <w:r>
-              <w:t xml:space="preserve">I can </w:t>
-            </w:r>
-            <w:r>
-              <w:t>control all tutorials and user profile</w:t>
-            </w:r>
-          </w:p>
-        </w:tc>
-        <w:tc>
-          <w:tcPr>
-            <w:tcW w:w="1336" w:type="dxa"/>
-          </w:tcPr>
-          <w:p>
-            <w:r>
-              <w:t>3</w:t>
-            </w:r>
-          </w:p>
-        </w:tc>
-        <w:tc>
-          <w:tcPr>
-            <w:tcW w:w="1336" w:type="dxa"/>
-          </w:tcPr>
-          <w:p>
-            <w:r>
-              <w:t>3</w:t>
+              <w:t>Create category for videos</w:t>
+            </w:r>
+          </w:p>
+        </w:tc>
+        <w:tc>
+          <w:tcPr>
+            <w:tcW w:w="1336" w:type="dxa"/>
+          </w:tcPr>
+          <w:p>
+            <w:r>
+              <w:t>I can organize them properly</w:t>
+            </w:r>
+          </w:p>
+        </w:tc>
+        <w:tc>
+          <w:tcPr>
+            <w:tcW w:w="1336" w:type="dxa"/>
+          </w:tcPr>
+          <w:p>
+            <w:r>
+              <w:t>1</w:t>
+            </w:r>
+          </w:p>
+        </w:tc>
+        <w:tc>
+          <w:tcPr>
+            <w:tcW w:w="1336" w:type="dxa"/>
+          </w:tcPr>
+          <w:p>
+            <w:r>
+              <w:t>4</w:t>
             </w:r>
           </w:p>
         </w:tc>
@@ -490,7 +582,7 @@
           </w:tcPr>
           <w:p>
             <w:r>
-              <w:t>6</w:t>
+              <w:t>7</w:t>
             </w:r>
           </w:p>
         </w:tc>
@@ -510,17 +602,26 @@
           </w:tcPr>
           <w:p>
             <w:r>
-              <w:t>View all users information</w:t>
-            </w:r>
-          </w:p>
-        </w:tc>
-        <w:tc>
-          <w:tcPr>
-            <w:tcW w:w="1336" w:type="dxa"/>
-          </w:tcPr>
-          <w:p>
-            <w:r>
-              <w:t>I can delete unnecessary user profile</w:t>
+              <w:t>Create video list</w:t>
+            </w:r>
+            <w:r>
+              <w:t xml:space="preserve"> </w:t>
+            </w:r>
+          </w:p>
+        </w:tc>
+        <w:tc>
+          <w:tcPr>
+            <w:tcW w:w="1336" w:type="dxa"/>
+          </w:tcPr>
+          <w:p>
+            <w:r>
+              <w:t>I can</w:t>
+            </w:r>
+            <w:r>
+              <w:t xml:space="preserve"> </w:t>
+            </w:r>
+            <w:r>
+              <w:t>easily see all video lists.</w:t>
             </w:r>
           </w:p>
         </w:tc>
@@ -562,57 +663,57 @@
           </w:tcPr>
           <w:p>
             <w:r>
-              <w:t>7</w:t>
-            </w:r>
-          </w:p>
-        </w:tc>
-        <w:tc>
-          <w:tcPr>
-            <w:tcW w:w="1335" w:type="dxa"/>
-          </w:tcPr>
-          <w:p>
-            <w:r>
-              <w:t xml:space="preserve">User </w:t>
-            </w:r>
-          </w:p>
-        </w:tc>
-        <w:tc>
-          <w:tcPr>
-            <w:tcW w:w="1336" w:type="dxa"/>
-          </w:tcPr>
-          <w:p>
-            <w:r>
-              <w:t>Report any irrelevant videos &amp; do comment</w:t>
-            </w:r>
-          </w:p>
-        </w:tc>
-        <w:tc>
-          <w:tcPr>
-            <w:tcW w:w="1336" w:type="dxa"/>
-          </w:tcPr>
-          <w:p>
-            <w:r>
-              <w:t>Admin can check irrelevant videos easily</w:t>
-            </w:r>
-          </w:p>
-        </w:tc>
-        <w:tc>
-          <w:tcPr>
-            <w:tcW w:w="1336" w:type="dxa"/>
-          </w:tcPr>
-          <w:p>
-            <w:r>
-              <w:t>7</w:t>
-            </w:r>
-          </w:p>
-        </w:tc>
-        <w:tc>
-          <w:tcPr>
-            <w:tcW w:w="1336" w:type="dxa"/>
-          </w:tcPr>
-          <w:p>
-            <w:r>
-              <w:t>5</w:t>
+              <w:t>8</w:t>
+            </w:r>
+          </w:p>
+        </w:tc>
+        <w:tc>
+          <w:tcPr>
+            <w:tcW w:w="1335" w:type="dxa"/>
+          </w:tcPr>
+          <w:p>
+            <w:r>
+              <w:t>User</w:t>
+            </w:r>
+          </w:p>
+        </w:tc>
+        <w:tc>
+          <w:tcPr>
+            <w:tcW w:w="1336" w:type="dxa"/>
+          </w:tcPr>
+          <w:p>
+            <w:r>
+              <w:t>See category lists and add videos</w:t>
+            </w:r>
+          </w:p>
+        </w:tc>
+        <w:tc>
+          <w:tcPr>
+            <w:tcW w:w="1336" w:type="dxa"/>
+          </w:tcPr>
+          <w:p>
+            <w:r>
+              <w:t>I can add videos as category wise.</w:t>
+            </w:r>
+          </w:p>
+        </w:tc>
+        <w:tc>
+          <w:tcPr>
+            <w:tcW w:w="1336" w:type="dxa"/>
+          </w:tcPr>
+          <w:p>
+            <w:r>
+              <w:t>2</w:t>
+            </w:r>
+          </w:p>
+        </w:tc>
+        <w:tc>
+          <w:tcPr>
+            <w:tcW w:w="1336" w:type="dxa"/>
+          </w:tcPr>
+          <w:p>
+            <w:r>
+              <w:t>4</w:t>
             </w:r>
           </w:p>
         </w:tc>
@@ -634,7 +735,7 @@
           </w:tcPr>
           <w:p>
             <w:r>
-              <w:t>8</w:t>
+              <w:t>9</w:t>
             </w:r>
           </w:p>
         </w:tc>
@@ -654,37 +755,40 @@
           </w:tcPr>
           <w:p>
             <w:r>
-              <w:t>See the viewers of the videos</w:t>
-            </w:r>
-          </w:p>
-        </w:tc>
-        <w:tc>
-          <w:tcPr>
-            <w:tcW w:w="1336" w:type="dxa"/>
-          </w:tcPr>
-          <w:p>
-            <w:r>
-              <w:t>I can compare quality of the tutorials</w:t>
-            </w:r>
-          </w:p>
-        </w:tc>
-        <w:tc>
-          <w:tcPr>
-            <w:tcW w:w="1336" w:type="dxa"/>
-          </w:tcPr>
-          <w:p>
-            <w:r>
-              <w:t>6</w:t>
-            </w:r>
-          </w:p>
-        </w:tc>
-        <w:tc>
-          <w:tcPr>
-            <w:tcW w:w="1336" w:type="dxa"/>
-          </w:tcPr>
-          <w:p>
-            <w:r>
-              <w:t>4</w:t>
+              <w:t xml:space="preserve">Search videos </w:t>
+            </w:r>
+          </w:p>
+        </w:tc>
+        <w:tc>
+          <w:tcPr>
+            <w:tcW w:w="1336" w:type="dxa"/>
+          </w:tcPr>
+          <w:p>
+            <w:r>
+              <w:t xml:space="preserve">I can </w:t>
+            </w:r>
+            <w:r>
+              <w:t>easily find which I need</w:t>
+            </w:r>
+          </w:p>
+        </w:tc>
+        <w:tc>
+          <w:tcPr>
+            <w:tcW w:w="1336" w:type="dxa"/>
+          </w:tcPr>
+          <w:p>
+            <w:r>
+              <w:t>1</w:t>
+            </w:r>
+          </w:p>
+        </w:tc>
+        <w:tc>
+          <w:tcPr>
+            <w:tcW w:w="1336" w:type="dxa"/>
+          </w:tcPr>
+          <w:p>
+            <w:r>
+              <w:t>5</w:t>
             </w:r>
           </w:p>
         </w:tc>
@@ -706,37 +810,47 @@
           </w:tcPr>
           <w:p>
             <w:r>
-              <w:t>9</w:t>
-            </w:r>
-          </w:p>
-        </w:tc>
-        <w:tc>
-          <w:tcPr>
-            <w:tcW w:w="1335" w:type="dxa"/>
-          </w:tcPr>
-          <w:p>
-            <w:r>
-              <w:t>User</w:t>
-            </w:r>
-          </w:p>
-        </w:tc>
-        <w:tc>
-          <w:tcPr>
-            <w:tcW w:w="1336" w:type="dxa"/>
-          </w:tcPr>
-          <w:p>
-            <w:r>
-              <w:t>Search option</w:t>
-            </w:r>
-          </w:p>
-        </w:tc>
-        <w:tc>
-          <w:tcPr>
-            <w:tcW w:w="1336" w:type="dxa"/>
-          </w:tcPr>
-          <w:p>
-            <w:r>
-              <w:t>I can search videos easily</w:t>
+              <w:t>10</w:t>
+            </w:r>
+          </w:p>
+        </w:tc>
+        <w:tc>
+          <w:tcPr>
+            <w:tcW w:w="1335" w:type="dxa"/>
+          </w:tcPr>
+          <w:p>
+            <w:r>
+              <w:t>Admin</w:t>
+            </w:r>
+          </w:p>
+        </w:tc>
+        <w:tc>
+          <w:tcPr>
+            <w:tcW w:w="1336" w:type="dxa"/>
+          </w:tcPr>
+          <w:p>
+            <w:r>
+              <w:t>Create a dashboard</w:t>
+            </w:r>
+          </w:p>
+        </w:tc>
+        <w:tc>
+          <w:tcPr>
+            <w:tcW w:w="1336" w:type="dxa"/>
+          </w:tcPr>
+          <w:p>
+            <w:r>
+              <w:t>I can monitor and view all the information</w:t>
+            </w:r>
+          </w:p>
+        </w:tc>
+        <w:tc>
+          <w:tcPr>
+            <w:tcW w:w="1336" w:type="dxa"/>
+          </w:tcPr>
+          <w:p>
+            <w:r>
+              <w:t>2</w:t>
             </w:r>
           </w:p>
         </w:tc>
@@ -747,88 +861,6 @@
           <w:p>
             <w:r>
               <w:t>5</w:t>
-            </w:r>
-          </w:p>
-        </w:tc>
-        <w:tc>
-          <w:tcPr>
-            <w:tcW w:w="1336" w:type="dxa"/>
-          </w:tcPr>
-          <w:p>
-            <w:r>
-              <w:t>5</w:t>
-            </w:r>
-          </w:p>
-        </w:tc>
-        <w:tc>
-          <w:tcPr>
-            <w:tcW w:w="1336" w:type="dxa"/>
-          </w:tcPr>
-          <w:p>
-            <w:r>
-              <w:t>To be started</w:t>
-            </w:r>
-          </w:p>
-        </w:tc>
-      </w:tr>
-      <w:tr>
-        <w:tc>
-          <w:tcPr>
-            <w:tcW w:w="1335" w:type="dxa"/>
-          </w:tcPr>
-          <w:p>
-            <w:r>
-              <w:t>10</w:t>
-            </w:r>
-          </w:p>
-        </w:tc>
-        <w:tc>
-          <w:tcPr>
-            <w:tcW w:w="1335" w:type="dxa"/>
-          </w:tcPr>
-          <w:p>
-            <w:r>
-              <w:t>Admin</w:t>
-            </w:r>
-          </w:p>
-        </w:tc>
-        <w:tc>
-          <w:tcPr>
-            <w:tcW w:w="1336" w:type="dxa"/>
-          </w:tcPr>
-          <w:p>
-            <w:r>
-              <w:t>Add category list</w:t>
-            </w:r>
-          </w:p>
-        </w:tc>
-        <w:tc>
-          <w:tcPr>
-            <w:tcW w:w="1336" w:type="dxa"/>
-          </w:tcPr>
-          <w:p>
-            <w:r>
-              <w:t xml:space="preserve">I can add videos </w:t>
-            </w:r>
-          </w:p>
-        </w:tc>
-        <w:tc>
-          <w:tcPr>
-            <w:tcW w:w="1336" w:type="dxa"/>
-          </w:tcPr>
-          <w:p>
-            <w:r>
-              <w:t>1</w:t>
-            </w:r>
-          </w:p>
-        </w:tc>
-        <w:tc>
-          <w:tcPr>
-            <w:tcW w:w="1336" w:type="dxa"/>
-          </w:tcPr>
-          <w:p>
-            <w:r>
-              <w:t>3</w:t>
             </w:r>
           </w:p>
         </w:tc>

</xml_diff>